<commit_message>
Update Cloud Developer - Course4 - Project Rubic.docx
</commit_message>
<xml_diff>
--- a/Cloud Developer - Course4 - Project Rubic.docx
+++ b/Cloud Developer - Course4 - Project Rubic.docx
@@ -61,6 +61,9 @@
     <w:p/>
     <w:p>
       <w:r>
+        <w:rPr>
+          <w:noProof/>
+        </w:rPr>
         <w:drawing>
           <wp:inline distT="0" distB="0" distL="0" distR="0" wp14:anchorId="2B3161D6" wp14:editId="62BC9B30">
             <wp:extent cx="5943600" cy="4156710"/>
@@ -128,6 +131,9 @@
     <w:p/>
     <w:p>
       <w:r>
+        <w:rPr>
+          <w:noProof/>
+        </w:rPr>
         <w:lastRenderedPageBreak/>
         <w:drawing>
           <wp:inline distT="0" distB="0" distL="0" distR="0" wp14:anchorId="7BC7EFB3" wp14:editId="3447724D">
@@ -168,6 +174,9 @@
     </w:p>
     <w:p>
       <w:r>
+        <w:rPr>
+          <w:noProof/>
+        </w:rPr>
         <w:drawing>
           <wp:inline distT="0" distB="0" distL="0" distR="0" wp14:anchorId="5291FB95" wp14:editId="4C0AC8D1">
             <wp:extent cx="5943600" cy="2404110"/>
@@ -208,6 +217,9 @@
     <w:p/>
     <w:p>
       <w:r>
+        <w:rPr>
+          <w:noProof/>
+        </w:rPr>
         <w:drawing>
           <wp:inline distT="0" distB="0" distL="0" distR="0" wp14:anchorId="27A6FE37" wp14:editId="6936DCF8">
             <wp:extent cx="5943600" cy="2668270"/>
@@ -249,6 +261,9 @@
     <w:p/>
     <w:p>
       <w:r>
+        <w:rPr>
+          <w:noProof/>
+        </w:rPr>
         <w:lastRenderedPageBreak/>
         <w:drawing>
           <wp:inline distT="0" distB="0" distL="0" distR="0" wp14:anchorId="651C5B32" wp14:editId="61B2813A">
@@ -290,6 +305,9 @@
     <w:p/>
     <w:p>
       <w:r>
+        <w:rPr>
+          <w:noProof/>
+        </w:rPr>
         <w:drawing>
           <wp:inline distT="0" distB="0" distL="0" distR="0" wp14:anchorId="24D91BEF" wp14:editId="362227E8">
             <wp:extent cx="5943600" cy="2660015"/>
@@ -344,6 +362,9 @@
     <w:p/>
     <w:p>
       <w:r>
+        <w:rPr>
+          <w:noProof/>
+        </w:rPr>
         <w:lastRenderedPageBreak/>
         <w:drawing>
           <wp:inline distT="0" distB="0" distL="0" distR="0" wp14:anchorId="014FDF2C" wp14:editId="29A151D0">
@@ -385,6 +406,9 @@
     <w:p/>
     <w:p>
       <w:r>
+        <w:rPr>
+          <w:noProof/>
+        </w:rPr>
         <w:lastRenderedPageBreak/>
         <w:drawing>
           <wp:inline distT="0" distB="0" distL="0" distR="0" wp14:anchorId="7CD824A7" wp14:editId="1C288C97">
@@ -426,6 +450,9 @@
     <w:p/>
     <w:p>
       <w:r>
+        <w:rPr>
+          <w:noProof/>
+        </w:rPr>
         <w:lastRenderedPageBreak/>
         <w:drawing>
           <wp:inline distT="0" distB="0" distL="0" distR="0" wp14:anchorId="63D8CCD6" wp14:editId="7974ED77">
@@ -467,6 +494,9 @@
     <w:p/>
     <w:p>
       <w:r>
+        <w:rPr>
+          <w:noProof/>
+        </w:rPr>
         <w:drawing>
           <wp:inline distT="0" distB="0" distL="0" distR="0" wp14:anchorId="777BC79F" wp14:editId="536B66F9">
             <wp:extent cx="5943600" cy="2425700"/>
@@ -506,6 +536,46 @@
     </w:p>
     <w:p/>
     <w:p/>
+    <w:p>
+      <w:r>
+        <w:lastRenderedPageBreak/>
+        <w:drawing>
+          <wp:inline distT="0" distB="0" distL="0" distR="0" wp14:anchorId="00A5BE05" wp14:editId="65A0AA28">
+            <wp:extent cx="5943600" cy="4652645"/>
+            <wp:effectExtent l="0" t="0" r="0" b="0"/>
+            <wp:docPr id="764023490" name="Picture 1"/>
+            <wp:cNvGraphicFramePr>
+              <a:graphicFrameLocks xmlns:a="http://schemas.openxmlformats.org/drawingml/2006/main" noChangeAspect="1"/>
+            </wp:cNvGraphicFramePr>
+            <a:graphic xmlns:a="http://schemas.openxmlformats.org/drawingml/2006/main">
+              <a:graphicData uri="http://schemas.openxmlformats.org/drawingml/2006/picture">
+                <pic:pic xmlns:pic="http://schemas.openxmlformats.org/drawingml/2006/picture">
+                  <pic:nvPicPr>
+                    <pic:cNvPr id="764023490" name=""/>
+                    <pic:cNvPicPr/>
+                  </pic:nvPicPr>
+                  <pic:blipFill>
+                    <a:blip r:embed="rId17"/>
+                    <a:stretch>
+                      <a:fillRect/>
+                    </a:stretch>
+                  </pic:blipFill>
+                  <pic:spPr>
+                    <a:xfrm>
+                      <a:off x="0" y="0"/>
+                      <a:ext cx="5943600" cy="4652645"/>
+                    </a:xfrm>
+                    <a:prstGeom prst="rect">
+                      <a:avLst/>
+                    </a:prstGeom>
+                  </pic:spPr>
+                </pic:pic>
+              </a:graphicData>
+            </a:graphic>
+          </wp:inline>
+        </w:drawing>
+      </w:r>
+    </w:p>
     <w:sectPr>
       <w:pgSz w:w="12240" w:h="15840"/>
       <w:pgMar w:top="1440" w:right="1440" w:bottom="1440" w:left="1440" w:header="720" w:footer="720" w:gutter="0"/>

</xml_diff>